<commit_message>
add photos to doc
</commit_message>
<xml_diff>
--- a/Project 5/Benchmark - Project 5_ Render Your Scene With Primitives.docx
+++ b/Project 5/Benchmark - Project 5_ Render Your Scene With Primitives.docx
@@ -6492,6 +6492,175 @@
           <w:szCs w:val="24"/>
         </w:rPr>
       </w:pPr>
+    </w:p>
+    <w:p>
+      <w:pPr>
+        <w:shd w:val="clear" w:color="auto" w:fill="FFFFFF"/>
+        <w:spacing w:after="120" w:line="480" w:lineRule="auto"/>
+        <w:rPr>
+          <w:rFonts w:ascii="Times New Roman" w:eastAsia="Times New Roman" w:hAnsi="Times New Roman" w:cs="Times New Roman"/>
+          <w:color w:val="212121"/>
+          <w:sz w:val="24"/>
+          <w:szCs w:val="24"/>
+        </w:rPr>
+      </w:pPr>
+    </w:p>
+    <w:p>
+      <w:pPr>
+        <w:shd w:val="clear" w:color="auto" w:fill="FFFFFF"/>
+        <w:spacing w:after="120" w:line="480" w:lineRule="auto"/>
+        <w:rPr>
+          <w:rFonts w:ascii="Times New Roman" w:eastAsia="Times New Roman" w:hAnsi="Times New Roman" w:cs="Times New Roman"/>
+          <w:color w:val="212121"/>
+          <w:sz w:val="24"/>
+          <w:szCs w:val="24"/>
+        </w:rPr>
+      </w:pPr>
+    </w:p>
+    <w:p>
+      <w:pPr>
+        <w:shd w:val="clear" w:color="auto" w:fill="FFFFFF"/>
+        <w:spacing w:after="120" w:line="480" w:lineRule="auto"/>
+        <w:rPr>
+          <w:rFonts w:ascii="Times New Roman" w:eastAsia="Times New Roman" w:hAnsi="Times New Roman" w:cs="Times New Roman"/>
+          <w:color w:val="212121"/>
+          <w:sz w:val="24"/>
+          <w:szCs w:val="24"/>
+        </w:rPr>
+      </w:pPr>
+    </w:p>
+    <w:p>
+      <w:pPr>
+        <w:shd w:val="clear" w:color="auto" w:fill="FFFFFF"/>
+        <w:spacing w:after="120" w:line="480" w:lineRule="auto"/>
+        <w:jc w:val="center"/>
+        <w:rPr>
+          <w:rFonts w:ascii="Times New Roman" w:eastAsia="Times New Roman" w:hAnsi="Times New Roman" w:cs="Times New Roman"/>
+          <w:b/>
+          <w:bCs/>
+          <w:color w:val="212121"/>
+          <w:sz w:val="24"/>
+          <w:szCs w:val="24"/>
+        </w:rPr>
+      </w:pPr>
+      <w:r>
+        <w:rPr>
+          <w:rFonts w:ascii="Times New Roman" w:eastAsia="Times New Roman" w:hAnsi="Times New Roman" w:cs="Times New Roman"/>
+          <w:b/>
+          <w:bCs/>
+          <w:color w:val="212121"/>
+          <w:sz w:val="24"/>
+          <w:szCs w:val="24"/>
+        </w:rPr>
+        <w:lastRenderedPageBreak/>
+        <w:t>Original Photo Next to Rendered Scene</w:t>
+      </w:r>
+    </w:p>
+    <w:p>
+      <w:pPr>
+        <w:shd w:val="clear" w:color="auto" w:fill="FFFFFF"/>
+        <w:spacing w:after="120" w:line="480" w:lineRule="auto"/>
+        <w:rPr>
+          <w:rFonts w:ascii="Times New Roman" w:eastAsia="Times New Roman" w:hAnsi="Times New Roman" w:cs="Times New Roman"/>
+          <w:color w:val="212121"/>
+          <w:sz w:val="24"/>
+          <w:szCs w:val="24"/>
+        </w:rPr>
+      </w:pPr>
+      <w:r>
+        <w:rPr>
+          <w:rFonts w:ascii="Times New Roman" w:eastAsia="Times New Roman" w:hAnsi="Times New Roman" w:cs="Times New Roman"/>
+          <w:noProof/>
+          <w:color w:val="212121"/>
+          <w:sz w:val="24"/>
+          <w:szCs w:val="24"/>
+        </w:rPr>
+        <w:drawing>
+          <wp:inline distT="114300" distB="114300" distL="114300" distR="114300" wp14:anchorId="44238C8B" wp14:editId="1D7D4E0F">
+            <wp:extent cx="4419600" cy="3378200"/>
+            <wp:effectExtent l="0" t="0" r="0" b="0"/>
+            <wp:docPr id="1730459789" name="image2.png" descr="A tv on a stand&#10;&#10;Description automatically generated"/>
+            <wp:cNvGraphicFramePr/>
+            <a:graphic xmlns:a="http://schemas.openxmlformats.org/drawingml/2006/main">
+              <a:graphicData uri="http://schemas.openxmlformats.org/drawingml/2006/picture">
+                <pic:pic xmlns:pic="http://schemas.openxmlformats.org/drawingml/2006/picture">
+                  <pic:nvPicPr>
+                    <pic:cNvPr id="1730459789" name="image2.png" descr="A tv on a stand&#10;&#10;Description automatically generated"/>
+                    <pic:cNvPicPr preferRelativeResize="0"/>
+                  </pic:nvPicPr>
+                  <pic:blipFill>
+                    <a:blip r:embed="rId5"/>
+                    <a:srcRect/>
+                    <a:stretch>
+                      <a:fillRect/>
+                    </a:stretch>
+                  </pic:blipFill>
+                  <pic:spPr>
+                    <a:xfrm>
+                      <a:off x="0" y="0"/>
+                      <a:ext cx="4420106" cy="3378587"/>
+                    </a:xfrm>
+                    <a:prstGeom prst="rect">
+                      <a:avLst/>
+                    </a:prstGeom>
+                    <a:ln/>
+                  </pic:spPr>
+                </pic:pic>
+              </a:graphicData>
+            </a:graphic>
+          </wp:inline>
+        </w:drawing>
+      </w:r>
+      <w:r>
+        <w:rPr>
+          <w:rFonts w:ascii="Times New Roman" w:eastAsia="Times New Roman" w:hAnsi="Times New Roman" w:cs="Times New Roman"/>
+          <w:noProof/>
+          <w:color w:val="212121"/>
+          <w:sz w:val="24"/>
+          <w:szCs w:val="24"/>
+        </w:rPr>
+        <w:drawing>
+          <wp:inline distT="0" distB="0" distL="0" distR="0" wp14:anchorId="75C7F4ED" wp14:editId="0D9C38C4">
+            <wp:extent cx="4683481" cy="3632200"/>
+            <wp:effectExtent l="0" t="0" r="3175" b="0"/>
+            <wp:docPr id="968077246" name="Picture 1" descr="A screen shot of a television&#10;&#10;Description automatically generated"/>
+            <wp:cNvGraphicFramePr>
+              <a:graphicFrameLocks xmlns:a="http://schemas.openxmlformats.org/drawingml/2006/main" noChangeAspect="1"/>
+            </wp:cNvGraphicFramePr>
+            <a:graphic xmlns:a="http://schemas.openxmlformats.org/drawingml/2006/main">
+              <a:graphicData uri="http://schemas.openxmlformats.org/drawingml/2006/picture">
+                <pic:pic xmlns:pic="http://schemas.openxmlformats.org/drawingml/2006/picture">
+                  <pic:nvPicPr>
+                    <pic:cNvPr id="968077246" name="Picture 1" descr="A screen shot of a television&#10;&#10;Description automatically generated"/>
+                    <pic:cNvPicPr/>
+                  </pic:nvPicPr>
+                  <pic:blipFill>
+                    <a:blip r:embed="rId8" cstate="print">
+                      <a:extLst>
+                        <a:ext uri="{28A0092B-C50C-407E-A947-70E740481C1C}">
+                          <a14:useLocalDpi xmlns:a14="http://schemas.microsoft.com/office/drawing/2010/main" val="0"/>
+                        </a:ext>
+                      </a:extLst>
+                    </a:blip>
+                    <a:stretch>
+                      <a:fillRect/>
+                    </a:stretch>
+                  </pic:blipFill>
+                  <pic:spPr>
+                    <a:xfrm>
+                      <a:off x="0" y="0"/>
+                      <a:ext cx="4732231" cy="3670007"/>
+                    </a:xfrm>
+                    <a:prstGeom prst="rect">
+                      <a:avLst/>
+                    </a:prstGeom>
+                  </pic:spPr>
+                </pic:pic>
+              </a:graphicData>
+            </a:graphic>
+          </wp:inline>
+        </w:drawing>
+      </w:r>
     </w:p>
     <w:sectPr>
       <w:pgSz w:w="12240" w:h="15840"/>

</xml_diff>